<commit_message>
commit 2 du 24.02.2025
</commit_message>
<xml_diff>
--- a/R-P_Secured_webshop-NGZ.docx
+++ b/R-P_Secured_webshop-NGZ.docx
@@ -342,12 +342,25 @@
     </w:p>
     <w:p/>
     <w:p>
-      <w:r>
+      <w:pPr>
+        <w:rPr>
+          <w:b/>
+          <w:bCs/>
+        </w:rPr>
+      </w:pPr>
+      <w:r>
+        <w:rPr>
+          <w:b/>
+          <w:bCs/>
+        </w:rPr>
         <w:t xml:space="preserve">Fichier server.js : </w:t>
       </w:r>
     </w:p>
     <w:p>
       <w:r>
+        <w:rPr>
+          <w:noProof/>
+        </w:rPr>
         <w:drawing>
           <wp:inline distT="0" distB="0" distL="0" distR="0" wp14:anchorId="170CF5F3" wp14:editId="7171D19B">
             <wp:extent cx="5760720" cy="657860"/>
@@ -415,6 +428,9 @@
     </w:p>
     <w:p>
       <w:r>
+        <w:rPr>
+          <w:noProof/>
+        </w:rPr>
         <w:drawing>
           <wp:inline distT="0" distB="0" distL="0" distR="0" wp14:anchorId="63B9549D" wp14:editId="697FCFAF">
             <wp:extent cx="5760720" cy="711200"/>
@@ -467,6 +483,26 @@
     <w:p>
       <w:r>
         <w:t>La fonction start serveur est finalement appelée.</w:t>
+      </w:r>
+    </w:p>
+    <w:p>
+      <w:pPr>
+        <w:rPr>
+          <w:b/>
+          <w:bCs/>
+        </w:rPr>
+      </w:pPr>
+      <w:r>
+        <w:rPr>
+          <w:b/>
+          <w:bCs/>
+        </w:rPr>
+        <w:t xml:space="preserve">Fichier mysql.js : </w:t>
+      </w:r>
+    </w:p>
+    <w:p>
+      <w:r>
+        <w:t>Ce fichier contient toutes les fonctions qui vont interagir avec la base de données. Par exemple lors de la création ou de la connexion d’un compte utilisateur. On y trouve aussi les informations de la base de données, et la fonction permettant de faire la connexion entre la base de données et l’application.</w:t>
       </w:r>
     </w:p>
     <w:p>

</xml_diff>

<commit_message>
Avancement dans la partie "mysql.js" du rapport
</commit_message>
<xml_diff>
--- a/R-P_Secured_webshop-NGZ.docx
+++ b/R-P_Secured_webshop-NGZ.docx
@@ -1,6 +1,6 @@
 
 <file path=word/document.xml><?xml version="1.0" encoding="utf-8"?>
-<w:document xmlns:wpc="http://schemas.microsoft.com/office/word/2010/wordprocessingCanvas" xmlns:cx="http://schemas.microsoft.com/office/drawing/2014/chartex" xmlns:cx1="http://schemas.microsoft.com/office/drawing/2015/9/8/chartex" xmlns:cx2="http://schemas.microsoft.com/office/drawing/2015/10/21/chartex" xmlns:cx3="http://schemas.microsoft.com/office/drawing/2016/5/9/chartex" xmlns:cx4="http://schemas.microsoft.com/office/drawing/2016/5/10/chartex" xmlns:cx5="http://schemas.microsoft.com/office/drawing/2016/5/11/chartex" xmlns:cx6="http://schemas.microsoft.com/office/drawing/2016/5/12/chartex" xmlns:cx7="http://schemas.microsoft.com/office/drawing/2016/5/13/chartex" xmlns:cx8="http://schemas.microsoft.com/office/drawing/2016/5/14/chartex" xmlns:mc="http://schemas.openxmlformats.org/markup-compatibility/2006" xmlns:aink="http://schemas.microsoft.com/office/drawing/2016/ink" xmlns:am3d="http://schemas.microsoft.com/office/drawing/2017/model3d" xmlns:o="urn:schemas-microsoft-com:office:office" xmlns:oel="http://schemas.microsoft.com/office/2019/extlst" xmlns:r="http://schemas.openxmlformats.org/officeDocument/2006/relationships" xmlns:m="http://schemas.openxmlformats.org/officeDocument/2006/math" xmlns:v="urn:schemas-microsoft-com:vml" xmlns:wp14="http://schemas.microsoft.com/office/word/2010/wordprocessingDrawing" xmlns:wp="http://schemas.openxmlformats.org/drawingml/2006/wordprocessingDrawing" xmlns:w10="urn:schemas-microsoft-com:office:word" xmlns:w="http://schemas.openxmlformats.org/wordprocessingml/2006/main" xmlns:w14="http://schemas.microsoft.com/office/word/2010/wordml" xmlns:w15="http://schemas.microsoft.com/office/word/2012/wordml" xmlns:w16cex="http://schemas.microsoft.com/office/word/2018/wordml/cex" xmlns:w16cid="http://schemas.microsoft.com/office/word/2016/wordml/cid" xmlns:w16="http://schemas.microsoft.com/office/word/2018/wordml" xmlns:w16du="http://schemas.microsoft.com/office/word/2023/wordml/word16du" xmlns:w16sdtdh="http://schemas.microsoft.com/office/word/2020/wordml/sdtdatahash" xmlns:w16sdtfl="http://schemas.microsoft.com/office/word/2024/wordml/sdtformatlock" xmlns:w16se="http://schemas.microsoft.com/office/word/2015/wordml/symex" xmlns:wpg="http://schemas.microsoft.com/office/word/2010/wordprocessingGroup" xmlns:wpi="http://schemas.microsoft.com/office/word/2010/wordprocessingInk" xmlns:wne="http://schemas.microsoft.com/office/word/2006/wordml" xmlns:wps="http://schemas.microsoft.com/office/word/2010/wordprocessingShape" mc:Ignorable="w14 w15 w16se w16cid w16 w16cex w16sdtdh w16sdtfl w16du wp14">
+<w:document xmlns:wpc="http://schemas.microsoft.com/office/word/2010/wordprocessingCanvas" xmlns:cx="http://schemas.microsoft.com/office/drawing/2014/chartex" xmlns:cx1="http://schemas.microsoft.com/office/drawing/2015/9/8/chartex" xmlns:cx2="http://schemas.microsoft.com/office/drawing/2015/10/21/chartex" xmlns:cx3="http://schemas.microsoft.com/office/drawing/2016/5/9/chartex" xmlns:cx4="http://schemas.microsoft.com/office/drawing/2016/5/10/chartex" xmlns:cx5="http://schemas.microsoft.com/office/drawing/2016/5/11/chartex" xmlns:cx6="http://schemas.microsoft.com/office/drawing/2016/5/12/chartex" xmlns:cx7="http://schemas.microsoft.com/office/drawing/2016/5/13/chartex" xmlns:cx8="http://schemas.microsoft.com/office/drawing/2016/5/14/chartex" xmlns:mc="http://schemas.openxmlformats.org/markup-compatibility/2006" xmlns:aink="http://schemas.microsoft.com/office/drawing/2016/ink" xmlns:am3d="http://schemas.microsoft.com/office/drawing/2017/model3d" xmlns:o="urn:schemas-microsoft-com:office:office" xmlns:oel="http://schemas.microsoft.com/office/2019/extlst" xmlns:r="http://schemas.openxmlformats.org/officeDocument/2006/relationships" xmlns:m="http://schemas.openxmlformats.org/officeDocument/2006/math" xmlns:v="urn:schemas-microsoft-com:vml" xmlns:wp14="http://schemas.microsoft.com/office/word/2010/wordprocessingDrawing" xmlns:wp="http://schemas.openxmlformats.org/drawingml/2006/wordprocessingDrawing" xmlns:w10="urn:schemas-microsoft-com:office:word" xmlns:w="http://schemas.openxmlformats.org/wordprocessingml/2006/main" xmlns:w14="http://schemas.microsoft.com/office/word/2010/wordml" xmlns:w15="http://schemas.microsoft.com/office/word/2012/wordml" xmlns:w16cex="http://schemas.microsoft.com/office/word/2018/wordml/cex" xmlns:w16cid="http://schemas.microsoft.com/office/word/2016/wordml/cid" xmlns:w16="http://schemas.microsoft.com/office/word/2018/wordml" xmlns:w16sdtdh="http://schemas.microsoft.com/office/word/2020/wordml/sdtdatahash" xmlns:w16se="http://schemas.microsoft.com/office/word/2015/wordml/symex" xmlns:wpg="http://schemas.microsoft.com/office/word/2010/wordprocessingGroup" xmlns:wpi="http://schemas.microsoft.com/office/word/2010/wordprocessingInk" xmlns:wne="http://schemas.microsoft.com/office/word/2006/wordml" xmlns:wps="http://schemas.microsoft.com/office/word/2010/wordprocessingShape" mc:Ignorable="w14 w15 w16se w16cid w16 w16cex w16sdtdh wp14">
   <w:body>
     <w:p>
       <w:pPr>
@@ -340,6 +340,8 @@
       </w:r>
       <w:bookmarkEnd w:id="1"/>
     </w:p>
+    <w:p/>
+    <w:p/>
     <w:p/>
     <w:p>
       <w:pPr>
@@ -502,21 +504,162 @@
     </w:p>
     <w:p>
       <w:r>
-        <w:t>Ce fichier contient toutes les fonctions qui vont interagir avec la base de données. Par exemple lors de la création ou de la connexion d’un compte utilisateur. On y trouve aussi les informations de la base de données, et la fonction permettant de faire la connexion entre la base de données et l’application.</w:t>
+        <w:t>Ce fichier contient toutes les fonctions qui vont interagir avec la base de données. Par exemple lors de la création ou de la connexion d’un compte utilisateur. On y trouve aussi les informations de la base de données, et la fonction permettant de faire la connexion entre la base de données et l’application</w:t>
+      </w:r>
+      <w:r>
+        <w:t>.</w:t>
+      </w:r>
+    </w:p>
+    <w:p>
+      <w:r>
+        <w:t xml:space="preserve">Liste des fonctions : </w:t>
+      </w:r>
+    </w:p>
+    <w:p>
+      <w:r>
+        <w:t>connectionToDatabase</w:t>
+      </w:r>
+      <w:r>
+        <w:t> : Créer la connection avec la base de données</w:t>
+      </w:r>
+    </w:p>
+    <w:p>
+      <w:r>
+        <w:t xml:space="preserve">  createUsersTableIfNotExists</w:t>
+      </w:r>
+    </w:p>
+    <w:p>
+      <w:r>
+        <w:t xml:space="preserve">  createUser</w:t>
+      </w:r>
+    </w:p>
+    <w:p>
+      <w:r>
+        <w:t xml:space="preserve">  findUserByUsername</w:t>
+      </w:r>
+    </w:p>
+    <w:p>
+      <w:r>
+        <w:t xml:space="preserve">  logUser</w:t>
+      </w:r>
+    </w:p>
+    <w:p>
+      <w:pPr>
+        <w:rPr>
+          <w:lang w:val="en-US"/>
+        </w:rPr>
+      </w:pPr>
+      <w:r>
+        <w:t xml:space="preserve">  </w:t>
+      </w:r>
+      <w:r>
+        <w:rPr>
+          <w:lang w:val="en-US"/>
+        </w:rPr>
+        <w:t>getAllUsers</w:t>
+      </w:r>
+    </w:p>
+    <w:p>
+      <w:pPr>
+        <w:rPr>
+          <w:lang w:val="en-US"/>
+        </w:rPr>
+      </w:pPr>
+      <w:r>
+        <w:rPr>
+          <w:lang w:val="en-US"/>
+        </w:rPr>
+        <w:lastRenderedPageBreak/>
+        <w:t xml:space="preserve">  createTwoUsers</w:t>
+      </w:r>
+    </w:p>
+    <w:p>
+      <w:pPr>
+        <w:rPr>
+          <w:lang w:val="en-US"/>
+        </w:rPr>
+      </w:pPr>
+      <w:r>
+        <w:rPr>
+          <w:lang w:val="en-US"/>
+        </w:rPr>
+        <w:t xml:space="preserve">  searchUserByUsername</w:t>
+      </w:r>
+    </w:p>
+    <w:p>
+      <w:pPr>
+        <w:rPr>
+          <w:lang w:val="en-US"/>
+        </w:rPr>
+      </w:pPr>
+    </w:p>
+    <w:p>
+      <w:pPr>
+        <w:rPr>
+          <w:b/>
+          <w:bCs/>
+          <w:lang w:val="en-US"/>
+        </w:rPr>
+      </w:pPr>
+      <w:r>
+        <w:rPr>
+          <w:b/>
+          <w:bCs/>
+          <w:lang w:val="en-US"/>
+        </w:rPr>
+        <w:t>Token</w:t>
+      </w:r>
+    </w:p>
+    <w:p>
+      <w:pPr>
+        <w:rPr>
+          <w:b/>
+          <w:bCs/>
+          <w:lang w:val="en-US"/>
+        </w:rPr>
+      </w:pPr>
+    </w:p>
+    <w:p>
+      <w:pPr>
+        <w:rPr>
+          <w:b/>
+          <w:bCs/>
+          <w:lang w:val="en-US"/>
+        </w:rPr>
+      </w:pPr>
+      <w:r>
+        <w:rPr>
+          <w:b/>
+          <w:bCs/>
+          <w:lang w:val="en-US"/>
+        </w:rPr>
+        <w:t>Bcrypt</w:t>
       </w:r>
     </w:p>
     <w:p>
       <w:pPr>
         <w:pStyle w:val="Titre1"/>
+        <w:rPr>
+          <w:lang w:val="en-US"/>
+        </w:rPr>
       </w:pPr>
       <w:bookmarkStart w:id="2" w:name="_Toc187670268"/>
       <w:r>
+        <w:rPr>
+          <w:lang w:val="en-US"/>
+        </w:rPr>
         <w:lastRenderedPageBreak/>
         <w:t>Conclusion</w:t>
       </w:r>
       <w:bookmarkEnd w:id="2"/>
     </w:p>
-    <w:p/>
+    <w:p>
+      <w:pPr>
+        <w:rPr>
+          <w:lang w:val="en-US"/>
+        </w:rPr>
+      </w:pPr>
+    </w:p>
     <w:sectPr>
       <w:headerReference w:type="default" r:id="rId9"/>
       <w:footerReference w:type="default" r:id="rId10"/>
@@ -530,7 +673,7 @@
 </file>
 
 <file path=word/endnotes.xml><?xml version="1.0" encoding="utf-8"?>
-<w:endnotes xmlns:wpc="http://schemas.microsoft.com/office/word/2010/wordprocessingCanvas" xmlns:cx="http://schemas.microsoft.com/office/drawing/2014/chartex" xmlns:cx1="http://schemas.microsoft.com/office/drawing/2015/9/8/chartex" xmlns:cx2="http://schemas.microsoft.com/office/drawing/2015/10/21/chartex" xmlns:cx3="http://schemas.microsoft.com/office/drawing/2016/5/9/chartex" xmlns:cx4="http://schemas.microsoft.com/office/drawing/2016/5/10/chartex" xmlns:cx5="http://schemas.microsoft.com/office/drawing/2016/5/11/chartex" xmlns:cx6="http://schemas.microsoft.com/office/drawing/2016/5/12/chartex" xmlns:cx7="http://schemas.microsoft.com/office/drawing/2016/5/13/chartex" xmlns:cx8="http://schemas.microsoft.com/office/drawing/2016/5/14/chartex" xmlns:mc="http://schemas.openxmlformats.org/markup-compatibility/2006" xmlns:aink="http://schemas.microsoft.com/office/drawing/2016/ink" xmlns:am3d="http://schemas.microsoft.com/office/drawing/2017/model3d" xmlns:o="urn:schemas-microsoft-com:office:office" xmlns:oel="http://schemas.microsoft.com/office/2019/extlst" xmlns:r="http://schemas.openxmlformats.org/officeDocument/2006/relationships" xmlns:m="http://schemas.openxmlformats.org/officeDocument/2006/math" xmlns:v="urn:schemas-microsoft-com:vml" xmlns:wp14="http://schemas.microsoft.com/office/word/2010/wordprocessingDrawing" xmlns:wp="http://schemas.openxmlformats.org/drawingml/2006/wordprocessingDrawing" xmlns:w10="urn:schemas-microsoft-com:office:word" xmlns:w="http://schemas.openxmlformats.org/wordprocessingml/2006/main" xmlns:w14="http://schemas.microsoft.com/office/word/2010/wordml" xmlns:w15="http://schemas.microsoft.com/office/word/2012/wordml" xmlns:w16cex="http://schemas.microsoft.com/office/word/2018/wordml/cex" xmlns:w16cid="http://schemas.microsoft.com/office/word/2016/wordml/cid" xmlns:w16="http://schemas.microsoft.com/office/word/2018/wordml" xmlns:w16du="http://schemas.microsoft.com/office/word/2023/wordml/word16du" xmlns:w16sdtdh="http://schemas.microsoft.com/office/word/2020/wordml/sdtdatahash" xmlns:w16sdtfl="http://schemas.microsoft.com/office/word/2024/wordml/sdtformatlock" xmlns:w16se="http://schemas.microsoft.com/office/word/2015/wordml/symex" xmlns:wpg="http://schemas.microsoft.com/office/word/2010/wordprocessingGroup" xmlns:wpi="http://schemas.microsoft.com/office/word/2010/wordprocessingInk" xmlns:wne="http://schemas.microsoft.com/office/word/2006/wordml" xmlns:wps="http://schemas.microsoft.com/office/word/2010/wordprocessingShape" mc:Ignorable="w14 w15 w16se w16cid w16 w16cex w16sdtdh w16sdtfl w16du wp14">
+<w:endnotes xmlns:wpc="http://schemas.microsoft.com/office/word/2010/wordprocessingCanvas" xmlns:cx="http://schemas.microsoft.com/office/drawing/2014/chartex" xmlns:cx1="http://schemas.microsoft.com/office/drawing/2015/9/8/chartex" xmlns:cx2="http://schemas.microsoft.com/office/drawing/2015/10/21/chartex" xmlns:cx3="http://schemas.microsoft.com/office/drawing/2016/5/9/chartex" xmlns:cx4="http://schemas.microsoft.com/office/drawing/2016/5/10/chartex" xmlns:cx5="http://schemas.microsoft.com/office/drawing/2016/5/11/chartex" xmlns:cx6="http://schemas.microsoft.com/office/drawing/2016/5/12/chartex" xmlns:cx7="http://schemas.microsoft.com/office/drawing/2016/5/13/chartex" xmlns:cx8="http://schemas.microsoft.com/office/drawing/2016/5/14/chartex" xmlns:mc="http://schemas.openxmlformats.org/markup-compatibility/2006" xmlns:aink="http://schemas.microsoft.com/office/drawing/2016/ink" xmlns:am3d="http://schemas.microsoft.com/office/drawing/2017/model3d" xmlns:o="urn:schemas-microsoft-com:office:office" xmlns:oel="http://schemas.microsoft.com/office/2019/extlst" xmlns:r="http://schemas.openxmlformats.org/officeDocument/2006/relationships" xmlns:m="http://schemas.openxmlformats.org/officeDocument/2006/math" xmlns:v="urn:schemas-microsoft-com:vml" xmlns:wp14="http://schemas.microsoft.com/office/word/2010/wordprocessingDrawing" xmlns:wp="http://schemas.openxmlformats.org/drawingml/2006/wordprocessingDrawing" xmlns:w10="urn:schemas-microsoft-com:office:word" xmlns:w="http://schemas.openxmlformats.org/wordprocessingml/2006/main" xmlns:w14="http://schemas.microsoft.com/office/word/2010/wordml" xmlns:w15="http://schemas.microsoft.com/office/word/2012/wordml" xmlns:w16cex="http://schemas.microsoft.com/office/word/2018/wordml/cex" xmlns:w16cid="http://schemas.microsoft.com/office/word/2016/wordml/cid" xmlns:w16="http://schemas.microsoft.com/office/word/2018/wordml" xmlns:w16sdtdh="http://schemas.microsoft.com/office/word/2020/wordml/sdtdatahash" xmlns:w16se="http://schemas.microsoft.com/office/word/2015/wordml/symex" xmlns:wpg="http://schemas.microsoft.com/office/word/2010/wordprocessingGroup" xmlns:wpi="http://schemas.microsoft.com/office/word/2010/wordprocessingInk" xmlns:wne="http://schemas.microsoft.com/office/word/2006/wordml" xmlns:wps="http://schemas.microsoft.com/office/word/2010/wordprocessingShape" mc:Ignorable="w14 w15 w16se w16cid w16 w16cex w16sdtdh wp14">
   <w:endnote w:type="separator" w:id="-1">
     <w:p>
       <w:pPr>
@@ -555,7 +698,7 @@
 </file>
 
 <file path=word/footer1.xml><?xml version="1.0" encoding="utf-8"?>
-<w:ftr xmlns:wpc="http://schemas.microsoft.com/office/word/2010/wordprocessingCanvas" xmlns:cx="http://schemas.microsoft.com/office/drawing/2014/chartex" xmlns:cx1="http://schemas.microsoft.com/office/drawing/2015/9/8/chartex" xmlns:cx2="http://schemas.microsoft.com/office/drawing/2015/10/21/chartex" xmlns:cx3="http://schemas.microsoft.com/office/drawing/2016/5/9/chartex" xmlns:cx4="http://schemas.microsoft.com/office/drawing/2016/5/10/chartex" xmlns:cx5="http://schemas.microsoft.com/office/drawing/2016/5/11/chartex" xmlns:cx6="http://schemas.microsoft.com/office/drawing/2016/5/12/chartex" xmlns:cx7="http://schemas.microsoft.com/office/drawing/2016/5/13/chartex" xmlns:cx8="http://schemas.microsoft.com/office/drawing/2016/5/14/chartex" xmlns:mc="http://schemas.openxmlformats.org/markup-compatibility/2006" xmlns:aink="http://schemas.microsoft.com/office/drawing/2016/ink" xmlns:am3d="http://schemas.microsoft.com/office/drawing/2017/model3d" xmlns:o="urn:schemas-microsoft-com:office:office" xmlns:oel="http://schemas.microsoft.com/office/2019/extlst" xmlns:r="http://schemas.openxmlformats.org/officeDocument/2006/relationships" xmlns:m="http://schemas.openxmlformats.org/officeDocument/2006/math" xmlns:v="urn:schemas-microsoft-com:vml" xmlns:wp14="http://schemas.microsoft.com/office/word/2010/wordprocessingDrawing" xmlns:wp="http://schemas.openxmlformats.org/drawingml/2006/wordprocessingDrawing" xmlns:w10="urn:schemas-microsoft-com:office:word" xmlns:w="http://schemas.openxmlformats.org/wordprocessingml/2006/main" xmlns:w14="http://schemas.microsoft.com/office/word/2010/wordml" xmlns:w15="http://schemas.microsoft.com/office/word/2012/wordml" xmlns:w16cex="http://schemas.microsoft.com/office/word/2018/wordml/cex" xmlns:w16cid="http://schemas.microsoft.com/office/word/2016/wordml/cid" xmlns:w16="http://schemas.microsoft.com/office/word/2018/wordml" xmlns:w16du="http://schemas.microsoft.com/office/word/2023/wordml/word16du" xmlns:w16sdtdh="http://schemas.microsoft.com/office/word/2020/wordml/sdtdatahash" xmlns:w16sdtfl="http://schemas.microsoft.com/office/word/2024/wordml/sdtformatlock" xmlns:w16se="http://schemas.microsoft.com/office/word/2015/wordml/symex" xmlns:wpg="http://schemas.microsoft.com/office/word/2010/wordprocessingGroup" xmlns:wpi="http://schemas.microsoft.com/office/word/2010/wordprocessingInk" xmlns:wne="http://schemas.microsoft.com/office/word/2006/wordml" xmlns:wps="http://schemas.microsoft.com/office/word/2010/wordprocessingShape" mc:Ignorable="w14 w15 w16se w16cid w16 w16cex w16sdtdh w16sdtfl w16du wp14">
+<w:ftr xmlns:wpc="http://schemas.microsoft.com/office/word/2010/wordprocessingCanvas" xmlns:cx="http://schemas.microsoft.com/office/drawing/2014/chartex" xmlns:cx1="http://schemas.microsoft.com/office/drawing/2015/9/8/chartex" xmlns:cx2="http://schemas.microsoft.com/office/drawing/2015/10/21/chartex" xmlns:cx3="http://schemas.microsoft.com/office/drawing/2016/5/9/chartex" xmlns:cx4="http://schemas.microsoft.com/office/drawing/2016/5/10/chartex" xmlns:cx5="http://schemas.microsoft.com/office/drawing/2016/5/11/chartex" xmlns:cx6="http://schemas.microsoft.com/office/drawing/2016/5/12/chartex" xmlns:cx7="http://schemas.microsoft.com/office/drawing/2016/5/13/chartex" xmlns:cx8="http://schemas.microsoft.com/office/drawing/2016/5/14/chartex" xmlns:mc="http://schemas.openxmlformats.org/markup-compatibility/2006" xmlns:aink="http://schemas.microsoft.com/office/drawing/2016/ink" xmlns:am3d="http://schemas.microsoft.com/office/drawing/2017/model3d" xmlns:o="urn:schemas-microsoft-com:office:office" xmlns:oel="http://schemas.microsoft.com/office/2019/extlst" xmlns:r="http://schemas.openxmlformats.org/officeDocument/2006/relationships" xmlns:m="http://schemas.openxmlformats.org/officeDocument/2006/math" xmlns:v="urn:schemas-microsoft-com:vml" xmlns:wp14="http://schemas.microsoft.com/office/word/2010/wordprocessingDrawing" xmlns:wp="http://schemas.openxmlformats.org/drawingml/2006/wordprocessingDrawing" xmlns:w10="urn:schemas-microsoft-com:office:word" xmlns:w="http://schemas.openxmlformats.org/wordprocessingml/2006/main" xmlns:w14="http://schemas.microsoft.com/office/word/2010/wordml" xmlns:w15="http://schemas.microsoft.com/office/word/2012/wordml" xmlns:w16cex="http://schemas.microsoft.com/office/word/2018/wordml/cex" xmlns:w16cid="http://schemas.microsoft.com/office/word/2016/wordml/cid" xmlns:w16="http://schemas.microsoft.com/office/word/2018/wordml" xmlns:w16sdtdh="http://schemas.microsoft.com/office/word/2020/wordml/sdtdatahash" xmlns:w16se="http://schemas.microsoft.com/office/word/2015/wordml/symex" xmlns:wpg="http://schemas.microsoft.com/office/word/2010/wordprocessingGroup" xmlns:wpi="http://schemas.microsoft.com/office/word/2010/wordprocessingInk" xmlns:wne="http://schemas.microsoft.com/office/word/2006/wordml" xmlns:wps="http://schemas.microsoft.com/office/word/2010/wordprocessingShape" mc:Ignorable="w14 w15 w16se w16cid w16 w16cex w16sdtdh wp14">
   <w:p>
     <w:pPr>
       <w:pStyle w:val="Pieddepage"/>
@@ -611,7 +754,7 @@
 </file>
 
 <file path=word/footnotes.xml><?xml version="1.0" encoding="utf-8"?>
-<w:footnotes xmlns:wpc="http://schemas.microsoft.com/office/word/2010/wordprocessingCanvas" xmlns:cx="http://schemas.microsoft.com/office/drawing/2014/chartex" xmlns:cx1="http://schemas.microsoft.com/office/drawing/2015/9/8/chartex" xmlns:cx2="http://schemas.microsoft.com/office/drawing/2015/10/21/chartex" xmlns:cx3="http://schemas.microsoft.com/office/drawing/2016/5/9/chartex" xmlns:cx4="http://schemas.microsoft.com/office/drawing/2016/5/10/chartex" xmlns:cx5="http://schemas.microsoft.com/office/drawing/2016/5/11/chartex" xmlns:cx6="http://schemas.microsoft.com/office/drawing/2016/5/12/chartex" xmlns:cx7="http://schemas.microsoft.com/office/drawing/2016/5/13/chartex" xmlns:cx8="http://schemas.microsoft.com/office/drawing/2016/5/14/chartex" xmlns:mc="http://schemas.openxmlformats.org/markup-compatibility/2006" xmlns:aink="http://schemas.microsoft.com/office/drawing/2016/ink" xmlns:am3d="http://schemas.microsoft.com/office/drawing/2017/model3d" xmlns:o="urn:schemas-microsoft-com:office:office" xmlns:oel="http://schemas.microsoft.com/office/2019/extlst" xmlns:r="http://schemas.openxmlformats.org/officeDocument/2006/relationships" xmlns:m="http://schemas.openxmlformats.org/officeDocument/2006/math" xmlns:v="urn:schemas-microsoft-com:vml" xmlns:wp14="http://schemas.microsoft.com/office/word/2010/wordprocessingDrawing" xmlns:wp="http://schemas.openxmlformats.org/drawingml/2006/wordprocessingDrawing" xmlns:w10="urn:schemas-microsoft-com:office:word" xmlns:w="http://schemas.openxmlformats.org/wordprocessingml/2006/main" xmlns:w14="http://schemas.microsoft.com/office/word/2010/wordml" xmlns:w15="http://schemas.microsoft.com/office/word/2012/wordml" xmlns:w16cex="http://schemas.microsoft.com/office/word/2018/wordml/cex" xmlns:w16cid="http://schemas.microsoft.com/office/word/2016/wordml/cid" xmlns:w16="http://schemas.microsoft.com/office/word/2018/wordml" xmlns:w16du="http://schemas.microsoft.com/office/word/2023/wordml/word16du" xmlns:w16sdtdh="http://schemas.microsoft.com/office/word/2020/wordml/sdtdatahash" xmlns:w16sdtfl="http://schemas.microsoft.com/office/word/2024/wordml/sdtformatlock" xmlns:w16se="http://schemas.microsoft.com/office/word/2015/wordml/symex" xmlns:wpg="http://schemas.microsoft.com/office/word/2010/wordprocessingGroup" xmlns:wpi="http://schemas.microsoft.com/office/word/2010/wordprocessingInk" xmlns:wne="http://schemas.microsoft.com/office/word/2006/wordml" xmlns:wps="http://schemas.microsoft.com/office/word/2010/wordprocessingShape" mc:Ignorable="w14 w15 w16se w16cid w16 w16cex w16sdtdh w16sdtfl w16du wp14">
+<w:footnotes xmlns:wpc="http://schemas.microsoft.com/office/word/2010/wordprocessingCanvas" xmlns:cx="http://schemas.microsoft.com/office/drawing/2014/chartex" xmlns:cx1="http://schemas.microsoft.com/office/drawing/2015/9/8/chartex" xmlns:cx2="http://schemas.microsoft.com/office/drawing/2015/10/21/chartex" xmlns:cx3="http://schemas.microsoft.com/office/drawing/2016/5/9/chartex" xmlns:cx4="http://schemas.microsoft.com/office/drawing/2016/5/10/chartex" xmlns:cx5="http://schemas.microsoft.com/office/drawing/2016/5/11/chartex" xmlns:cx6="http://schemas.microsoft.com/office/drawing/2016/5/12/chartex" xmlns:cx7="http://schemas.microsoft.com/office/drawing/2016/5/13/chartex" xmlns:cx8="http://schemas.microsoft.com/office/drawing/2016/5/14/chartex" xmlns:mc="http://schemas.openxmlformats.org/markup-compatibility/2006" xmlns:aink="http://schemas.microsoft.com/office/drawing/2016/ink" xmlns:am3d="http://schemas.microsoft.com/office/drawing/2017/model3d" xmlns:o="urn:schemas-microsoft-com:office:office" xmlns:oel="http://schemas.microsoft.com/office/2019/extlst" xmlns:r="http://schemas.openxmlformats.org/officeDocument/2006/relationships" xmlns:m="http://schemas.openxmlformats.org/officeDocument/2006/math" xmlns:v="urn:schemas-microsoft-com:vml" xmlns:wp14="http://schemas.microsoft.com/office/word/2010/wordprocessingDrawing" xmlns:wp="http://schemas.openxmlformats.org/drawingml/2006/wordprocessingDrawing" xmlns:w10="urn:schemas-microsoft-com:office:word" xmlns:w="http://schemas.openxmlformats.org/wordprocessingml/2006/main" xmlns:w14="http://schemas.microsoft.com/office/word/2010/wordml" xmlns:w15="http://schemas.microsoft.com/office/word/2012/wordml" xmlns:w16cex="http://schemas.microsoft.com/office/word/2018/wordml/cex" xmlns:w16cid="http://schemas.microsoft.com/office/word/2016/wordml/cid" xmlns:w16="http://schemas.microsoft.com/office/word/2018/wordml" xmlns:w16sdtdh="http://schemas.microsoft.com/office/word/2020/wordml/sdtdatahash" xmlns:w16se="http://schemas.microsoft.com/office/word/2015/wordml/symex" xmlns:wpg="http://schemas.microsoft.com/office/word/2010/wordprocessingGroup" xmlns:wpi="http://schemas.microsoft.com/office/word/2010/wordprocessingInk" xmlns:wne="http://schemas.microsoft.com/office/word/2006/wordml" xmlns:wps="http://schemas.microsoft.com/office/word/2010/wordprocessingShape" mc:Ignorable="w14 w15 w16se w16cid w16 w16cex w16sdtdh wp14">
   <w:footnote w:type="separator" w:id="-1">
     <w:p>
       <w:pPr>
@@ -636,7 +779,7 @@
 </file>
 
 <file path=word/header1.xml><?xml version="1.0" encoding="utf-8"?>
-<w:hdr xmlns:wpc="http://schemas.microsoft.com/office/word/2010/wordprocessingCanvas" xmlns:cx="http://schemas.microsoft.com/office/drawing/2014/chartex" xmlns:cx1="http://schemas.microsoft.com/office/drawing/2015/9/8/chartex" xmlns:cx2="http://schemas.microsoft.com/office/drawing/2015/10/21/chartex" xmlns:cx3="http://schemas.microsoft.com/office/drawing/2016/5/9/chartex" xmlns:cx4="http://schemas.microsoft.com/office/drawing/2016/5/10/chartex" xmlns:cx5="http://schemas.microsoft.com/office/drawing/2016/5/11/chartex" xmlns:cx6="http://schemas.microsoft.com/office/drawing/2016/5/12/chartex" xmlns:cx7="http://schemas.microsoft.com/office/drawing/2016/5/13/chartex" xmlns:cx8="http://schemas.microsoft.com/office/drawing/2016/5/14/chartex" xmlns:mc="http://schemas.openxmlformats.org/markup-compatibility/2006" xmlns:aink="http://schemas.microsoft.com/office/drawing/2016/ink" xmlns:am3d="http://schemas.microsoft.com/office/drawing/2017/model3d" xmlns:o="urn:schemas-microsoft-com:office:office" xmlns:oel="http://schemas.microsoft.com/office/2019/extlst" xmlns:r="http://schemas.openxmlformats.org/officeDocument/2006/relationships" xmlns:m="http://schemas.openxmlformats.org/officeDocument/2006/math" xmlns:v="urn:schemas-microsoft-com:vml" xmlns:wp14="http://schemas.microsoft.com/office/word/2010/wordprocessingDrawing" xmlns:wp="http://schemas.openxmlformats.org/drawingml/2006/wordprocessingDrawing" xmlns:w10="urn:schemas-microsoft-com:office:word" xmlns:w="http://schemas.openxmlformats.org/wordprocessingml/2006/main" xmlns:w14="http://schemas.microsoft.com/office/word/2010/wordml" xmlns:w15="http://schemas.microsoft.com/office/word/2012/wordml" xmlns:w16cex="http://schemas.microsoft.com/office/word/2018/wordml/cex" xmlns:w16cid="http://schemas.microsoft.com/office/word/2016/wordml/cid" xmlns:w16="http://schemas.microsoft.com/office/word/2018/wordml" xmlns:w16du="http://schemas.microsoft.com/office/word/2023/wordml/word16du" xmlns:w16sdtdh="http://schemas.microsoft.com/office/word/2020/wordml/sdtdatahash" xmlns:w16sdtfl="http://schemas.microsoft.com/office/word/2024/wordml/sdtformatlock" xmlns:w16se="http://schemas.microsoft.com/office/word/2015/wordml/symex" xmlns:wpg="http://schemas.microsoft.com/office/word/2010/wordprocessingGroup" xmlns:wpi="http://schemas.microsoft.com/office/word/2010/wordprocessingInk" xmlns:wne="http://schemas.microsoft.com/office/word/2006/wordml" xmlns:wps="http://schemas.microsoft.com/office/word/2010/wordprocessingShape" mc:Ignorable="w14 w15 w16se w16cid w16 w16cex w16sdtdh w16sdtfl w16du wp14">
+<w:hdr xmlns:wpc="http://schemas.microsoft.com/office/word/2010/wordprocessingCanvas" xmlns:cx="http://schemas.microsoft.com/office/drawing/2014/chartex" xmlns:cx1="http://schemas.microsoft.com/office/drawing/2015/9/8/chartex" xmlns:cx2="http://schemas.microsoft.com/office/drawing/2015/10/21/chartex" xmlns:cx3="http://schemas.microsoft.com/office/drawing/2016/5/9/chartex" xmlns:cx4="http://schemas.microsoft.com/office/drawing/2016/5/10/chartex" xmlns:cx5="http://schemas.microsoft.com/office/drawing/2016/5/11/chartex" xmlns:cx6="http://schemas.microsoft.com/office/drawing/2016/5/12/chartex" xmlns:cx7="http://schemas.microsoft.com/office/drawing/2016/5/13/chartex" xmlns:cx8="http://schemas.microsoft.com/office/drawing/2016/5/14/chartex" xmlns:mc="http://schemas.openxmlformats.org/markup-compatibility/2006" xmlns:aink="http://schemas.microsoft.com/office/drawing/2016/ink" xmlns:am3d="http://schemas.microsoft.com/office/drawing/2017/model3d" xmlns:o="urn:schemas-microsoft-com:office:office" xmlns:oel="http://schemas.microsoft.com/office/2019/extlst" xmlns:r="http://schemas.openxmlformats.org/officeDocument/2006/relationships" xmlns:m="http://schemas.openxmlformats.org/officeDocument/2006/math" xmlns:v="urn:schemas-microsoft-com:vml" xmlns:wp14="http://schemas.microsoft.com/office/word/2010/wordprocessingDrawing" xmlns:wp="http://schemas.openxmlformats.org/drawingml/2006/wordprocessingDrawing" xmlns:w10="urn:schemas-microsoft-com:office:word" xmlns:w="http://schemas.openxmlformats.org/wordprocessingml/2006/main" xmlns:w14="http://schemas.microsoft.com/office/word/2010/wordml" xmlns:w15="http://schemas.microsoft.com/office/word/2012/wordml" xmlns:w16cex="http://schemas.microsoft.com/office/word/2018/wordml/cex" xmlns:w16cid="http://schemas.microsoft.com/office/word/2016/wordml/cid" xmlns:w16="http://schemas.microsoft.com/office/word/2018/wordml" xmlns:w16sdtdh="http://schemas.microsoft.com/office/word/2020/wordml/sdtdatahash" xmlns:w16se="http://schemas.microsoft.com/office/word/2015/wordml/symex" xmlns:wpg="http://schemas.microsoft.com/office/word/2010/wordprocessingGroup" xmlns:wpi="http://schemas.microsoft.com/office/word/2010/wordprocessingInk" xmlns:wne="http://schemas.microsoft.com/office/word/2006/wordml" xmlns:wps="http://schemas.microsoft.com/office/word/2010/wordprocessingShape" mc:Ignorable="w14 w15 w16se w16cid w16 w16cex w16sdtdh wp14">
   <w:p>
     <w:pPr>
       <w:pStyle w:val="En-tte"/>
@@ -898,7 +1041,7 @@
 </file>
 
 <file path=word/styles.xml><?xml version="1.0" encoding="utf-8"?>
-<w:styles xmlns:mc="http://schemas.openxmlformats.org/markup-compatibility/2006" xmlns:r="http://schemas.openxmlformats.org/officeDocument/2006/relationships" xmlns:w="http://schemas.openxmlformats.org/wordprocessingml/2006/main" xmlns:w14="http://schemas.microsoft.com/office/word/2010/wordml" xmlns:w15="http://schemas.microsoft.com/office/word/2012/wordml" xmlns:w16cex="http://schemas.microsoft.com/office/word/2018/wordml/cex" xmlns:w16cid="http://schemas.microsoft.com/office/word/2016/wordml/cid" xmlns:w16="http://schemas.microsoft.com/office/word/2018/wordml" xmlns:w16du="http://schemas.microsoft.com/office/word/2023/wordml/word16du" xmlns:w16sdtdh="http://schemas.microsoft.com/office/word/2020/wordml/sdtdatahash" xmlns:w16sdtfl="http://schemas.microsoft.com/office/word/2024/wordml/sdtformatlock" xmlns:w16se="http://schemas.microsoft.com/office/word/2015/wordml/symex" mc:Ignorable="w14 w15 w16se w16cid w16 w16cex w16sdtdh w16sdtfl w16du">
+<w:styles xmlns:mc="http://schemas.openxmlformats.org/markup-compatibility/2006" xmlns:r="http://schemas.openxmlformats.org/officeDocument/2006/relationships" xmlns:w="http://schemas.openxmlformats.org/wordprocessingml/2006/main" xmlns:w14="http://schemas.microsoft.com/office/word/2010/wordml" xmlns:w15="http://schemas.microsoft.com/office/word/2012/wordml" xmlns:w16cex="http://schemas.microsoft.com/office/word/2018/wordml/cex" xmlns:w16cid="http://schemas.microsoft.com/office/word/2016/wordml/cid" xmlns:w16="http://schemas.microsoft.com/office/word/2018/wordml" xmlns:w16sdtdh="http://schemas.microsoft.com/office/word/2020/wordml/sdtdatahash" xmlns:w16se="http://schemas.microsoft.com/office/word/2015/wordml/symex" mc:Ignorable="w14 w15 w16se w16cid w16 w16cex w16sdtdh">
   <w:docDefaults>
     <w:rPrDefault>
       <w:rPr>

</xml_diff>